<commit_message>
corrected chapter 1 and 4
</commit_message>
<xml_diff>
--- a/concept_chapter_1.docx
+++ b/concept_chapter_1.docx
@@ -38,38 +38,13 @@
         <w:rPr>
           <w:lang w:val="en-US"/>
         </w:rPr>
-        <w:t>Motivation</w:t>
-      </w:r>
-    </w:p>
-    <w:p>
-      <w:pPr>
-        <w:rPr>
-          <w:lang w:val="en-US"/>
-        </w:rPr>
-      </w:pPr>
-      <w:r>
-        <w:rPr>
-          <w:lang w:val="en-US"/>
-        </w:rPr>
         <w:t xml:space="preserve">    </w:t>
       </w:r>
       <w:r>
         <w:rPr>
           <w:lang w:val="en-US"/>
         </w:rPr>
-        <w:t>For the analysis and evaluation of chess games these are noted in a uniform form</w:t>
-      </w:r>
-      <w:r>
-        <w:rPr>
-          <w:lang w:val="en-US"/>
-        </w:rPr>
-        <w:t xml:space="preserve"> </w:t>
-      </w:r>
-      <w:r>
-        <w:rPr>
-          <w:lang w:val="en-US"/>
-        </w:rPr>
-        <w:t>like the PGN format.</w:t>
+        <w:t>Chess games are noted in a uniform form like the PGN format in order to be able to perform analyses and evaluations at a later date.</w:t>
       </w:r>
       <w:r>
         <w:rPr>
@@ -382,7 +357,19 @@
         <w:rPr>
           <w:lang w:val="en-US"/>
         </w:rPr>
-        <w:t xml:space="preserve"> the correct categorization into move- and chess-annotating comments for given chess comments</w:t>
+        <w:t xml:space="preserve"> the correct categorization into move- and </w:t>
+      </w:r>
+      <w:r>
+        <w:rPr>
+          <w:lang w:val="en-US"/>
+        </w:rPr>
+        <w:t>position</w:t>
+      </w:r>
+      <w:r>
+        <w:rPr>
+          <w:lang w:val="en-US"/>
+        </w:rPr>
+        <w:t>-annotating comments for given chess comments</w:t>
       </w:r>
     </w:p>
     <w:p>
@@ -440,6 +427,530 @@
           <w:lang w:val="en-US"/>
         </w:rPr>
         <w:t>$</w:t>
+      </w:r>
+      <w:r>
+        <w:rPr>
+          <w:lang w:val="en-US"/>
+        </w:rPr>
+        <w:t xml:space="preserve"> to given chess move </w:t>
+      </w:r>
+      <w:r>
+        <w:rPr>
+          <w:lang w:val="en-US"/>
+        </w:rPr>
+        <w:t>comments</w:t>
+      </w:r>
+    </w:p>
+    <w:p>
+      <w:pPr>
+        <w:rPr>
+          <w:lang w:val="en-US"/>
+        </w:rPr>
+      </w:pPr>
+      <w:r>
+        <w:rPr>
+          <w:lang w:val="en-US"/>
+        </w:rPr>
+        <w:t xml:space="preserve">      \item </w:t>
+      </w:r>
+      <w:r>
+        <w:rPr>
+          <w:lang w:val="en-US"/>
+        </w:rPr>
+        <w:t xml:space="preserve">the correct assignment of six </w:t>
+      </w:r>
+      <w:r>
+        <w:rPr>
+          <w:lang w:val="en-US"/>
+        </w:rPr>
+        <w:t xml:space="preserve">annotation </w:t>
+      </w:r>
+      <w:r>
+        <w:rPr>
+          <w:lang w:val="en-US"/>
+        </w:rPr>
+        <w:t xml:space="preserve">symbols </w:t>
+      </w:r>
+      <w:r>
+        <w:rPr>
+          <w:lang w:val="en-US"/>
+        </w:rPr>
+        <w:t>$</w:t>
+      </w:r>
+      <w:r>
+        <w:rPr>
+          <w:lang w:val="en-US"/>
+        </w:rPr>
+        <w:t>(!!</w:t>
+      </w:r>
+      <w:proofErr w:type="gramStart"/>
+      <w:r>
+        <w:rPr>
+          <w:lang w:val="en-US"/>
+        </w:rPr>
+        <w:t>, !</w:t>
+      </w:r>
+      <w:proofErr w:type="gramEnd"/>
+      <w:r>
+        <w:rPr>
+          <w:lang w:val="en-US"/>
+        </w:rPr>
+        <w:t>, !?, ?!, ?, ??)</w:t>
+      </w:r>
+      <w:r>
+        <w:rPr>
+          <w:lang w:val="en-US"/>
+        </w:rPr>
+        <w:t>$</w:t>
+      </w:r>
+      <w:r>
+        <w:rPr>
+          <w:lang w:val="en-US"/>
+        </w:rPr>
+        <w:t xml:space="preserve"> to given chess move </w:t>
+      </w:r>
+      <w:r>
+        <w:rPr>
+          <w:lang w:val="en-US"/>
+        </w:rPr>
+        <w:t>comments</w:t>
+      </w:r>
+    </w:p>
+    <w:p>
+      <w:pPr>
+        <w:rPr>
+          <w:lang w:val="en-US"/>
+        </w:rPr>
+      </w:pPr>
+      <w:r>
+        <w:rPr>
+          <w:lang w:val="en-US"/>
+        </w:rPr>
+        <w:t xml:space="preserve">      \item </w:t>
+      </w:r>
+      <w:r>
+        <w:rPr>
+          <w:lang w:val="en-US"/>
+        </w:rPr>
+        <w:t xml:space="preserve">the correct assignment of three </w:t>
+      </w:r>
+      <w:r>
+        <w:rPr>
+          <w:lang w:val="en-US"/>
+        </w:rPr>
+        <w:t xml:space="preserve">annotation </w:t>
+      </w:r>
+      <w:r>
+        <w:rPr>
+          <w:lang w:val="en-US"/>
+        </w:rPr>
+        <w:t xml:space="preserve">symbols </w:t>
+      </w:r>
+      <w:r>
+        <w:rPr>
+          <w:lang w:val="en-US"/>
+        </w:rPr>
+        <w:t>$</w:t>
+      </w:r>
+      <w:r>
+        <w:rPr>
+          <w:lang w:val="en-US"/>
+        </w:rPr>
+        <w:t>(+-, =, -</w:t>
+      </w:r>
+      <w:proofErr w:type="gramStart"/>
+      <w:r>
+        <w:rPr>
+          <w:lang w:val="en-US"/>
+        </w:rPr>
+        <w:t>+)</w:t>
+      </w:r>
+      <w:r>
+        <w:rPr>
+          <w:lang w:val="en-US"/>
+        </w:rPr>
+        <w:t>$</w:t>
+      </w:r>
+      <w:proofErr w:type="gramEnd"/>
+      <w:r>
+        <w:rPr>
+          <w:lang w:val="en-US"/>
+        </w:rPr>
+        <w:t xml:space="preserve"> to given chess position </w:t>
+      </w:r>
+      <w:r>
+        <w:rPr>
+          <w:lang w:val="en-US"/>
+        </w:rPr>
+        <w:t>comments</w:t>
+      </w:r>
+    </w:p>
+    <w:p>
+      <w:pPr>
+        <w:rPr>
+          <w:lang w:val="en-US"/>
+        </w:rPr>
+      </w:pPr>
+      <w:r>
+        <w:rPr>
+          <w:lang w:val="en-US"/>
+        </w:rPr>
+        <w:t xml:space="preserve">      \item </w:t>
+      </w:r>
+      <w:r>
+        <w:rPr>
+          <w:lang w:val="en-US"/>
+        </w:rPr>
+        <w:t xml:space="preserve">the correct assignment of seven symbols </w:t>
+      </w:r>
+      <w:r>
+        <w:rPr>
+          <w:lang w:val="en-US"/>
+        </w:rPr>
+        <w:t>$</w:t>
+      </w:r>
+      <w:r>
+        <w:rPr>
+          <w:lang w:val="en-US"/>
+        </w:rPr>
+        <w:t xml:space="preserve">(+-, </w:t>
+      </w:r>
+      <w:r>
+        <w:rPr>
+          <w:lang w:val="en-US"/>
+        </w:rPr>
+        <w:t>\pm</w:t>
+      </w:r>
+      <w:r>
+        <w:rPr>
+          <w:lang w:val="en-US"/>
+        </w:rPr>
+        <w:t xml:space="preserve">, +=, =, =+, </w:t>
+      </w:r>
+      <w:r>
+        <w:rPr>
+          <w:lang w:val="en-US"/>
+        </w:rPr>
+        <w:t>\</w:t>
+      </w:r>
+      <w:proofErr w:type="spellStart"/>
+      <w:r>
+        <w:rPr>
+          <w:lang w:val="en-US"/>
+        </w:rPr>
+        <w:t>mp</w:t>
+      </w:r>
+      <w:proofErr w:type="spellEnd"/>
+      <w:r>
+        <w:rPr>
+          <w:lang w:val="en-US"/>
+        </w:rPr>
+        <w:t>, -</w:t>
+      </w:r>
+      <w:proofErr w:type="gramStart"/>
+      <w:r>
+        <w:rPr>
+          <w:lang w:val="en-US"/>
+        </w:rPr>
+        <w:t>+)</w:t>
+      </w:r>
+      <w:r>
+        <w:rPr>
+          <w:lang w:val="en-US"/>
+        </w:rPr>
+        <w:t>$</w:t>
+      </w:r>
+      <w:proofErr w:type="gramEnd"/>
+      <w:r>
+        <w:rPr>
+          <w:lang w:val="en-US"/>
+        </w:rPr>
+        <w:t xml:space="preserve"> to given chess position </w:t>
+      </w:r>
+      <w:r>
+        <w:rPr>
+          <w:lang w:val="en-US"/>
+        </w:rPr>
+        <w:t>comments</w:t>
+      </w:r>
+    </w:p>
+    <w:p>
+      <w:pPr>
+        <w:rPr>
+          <w:lang w:val="en-US"/>
+        </w:rPr>
+      </w:pPr>
+      <w:r>
+        <w:rPr>
+          <w:lang w:val="en-US"/>
+        </w:rPr>
+        <w:t xml:space="preserve">    \end{itemize}</w:t>
+      </w:r>
+    </w:p>
+    <w:p>
+      <w:pPr>
+        <w:rPr>
+          <w:lang w:val="en-US"/>
+        </w:rPr>
+      </w:pPr>
+    </w:p>
+    <w:p>
+      <w:pPr>
+        <w:rPr>
+          <w:lang w:val="en-US"/>
+        </w:rPr>
+      </w:pPr>
+      <w:r>
+        <w:rPr>
+          <w:lang w:val="en-US"/>
+        </w:rPr>
+        <w:lastRenderedPageBreak/>
+        <w:t>Goal of the Thesis</w:t>
+      </w:r>
+    </w:p>
+    <w:p>
+      <w:pPr>
+        <w:rPr>
+          <w:lang w:val="en-US"/>
+        </w:rPr>
+      </w:pPr>
+      <w:r>
+        <w:rPr>
+          <w:lang w:val="en-US"/>
+        </w:rPr>
+        <w:t xml:space="preserve">    </w:t>
+      </w:r>
+      <w:r>
+        <w:rPr>
+          <w:lang w:val="en-US"/>
+        </w:rPr>
+        <w:t>The main question of this work is whether and how well the appropriate annotation symbol for a given chess comment can be determined.</w:t>
+      </w:r>
+      <w:r>
+        <w:rPr>
+          <w:lang w:val="en-US"/>
+        </w:rPr>
+        <w:t xml:space="preserve"> </w:t>
+      </w:r>
+      <w:r>
+        <w:rPr>
+          <w:lang w:val="en-US"/>
+        </w:rPr>
+        <w:t>Th</w:t>
+      </w:r>
+      <w:r>
+        <w:rPr>
+          <w:lang w:val="en-US"/>
+        </w:rPr>
+        <w:t>us, th</w:t>
+      </w:r>
+      <w:r>
+        <w:rPr>
+          <w:lang w:val="en-US"/>
+        </w:rPr>
+        <w:t xml:space="preserve">e goal to find the configuration with the best </w:t>
+      </w:r>
+      <w:r>
+        <w:rPr>
+          <w:lang w:val="en-US"/>
+        </w:rPr>
+        <w:t xml:space="preserve">accuracy and other </w:t>
+      </w:r>
+      <w:r>
+        <w:rPr>
+          <w:lang w:val="en-US"/>
+        </w:rPr>
+        <w:t xml:space="preserve">evaluation metrics </w:t>
+      </w:r>
+      <w:r>
+        <w:rPr>
+          <w:lang w:val="en-US"/>
+        </w:rPr>
+        <w:t>with regard to the classification problems just presented</w:t>
+      </w:r>
+      <w:r>
+        <w:rPr>
+          <w:lang w:val="en-US"/>
+        </w:rPr>
+        <w:t xml:space="preserve">. </w:t>
+      </w:r>
+      <w:r>
+        <w:rPr>
+          <w:lang w:val="en-US"/>
+        </w:rPr>
+        <w:t>For this purpose, four data models will be developed, ten classifiers selected and the configurations tested on three different data sets.</w:t>
+      </w:r>
+      <w:r>
+        <w:rPr>
+          <w:lang w:val="en-US"/>
+        </w:rPr>
+        <w:t xml:space="preserve"> </w:t>
+      </w:r>
+      <w:r>
+        <w:rPr>
+          <w:lang w:val="en-US"/>
+        </w:rPr>
+        <w:t>In addition, further suitable processing methods are to be investigated and, if appropriate, added in order to optimi</w:t>
+      </w:r>
+      <w:r>
+        <w:rPr>
+          <w:lang w:val="en-US"/>
+        </w:rPr>
+        <w:t>z</w:t>
+      </w:r>
+      <w:r>
+        <w:rPr>
+          <w:lang w:val="en-US"/>
+        </w:rPr>
+        <w:t>e the results.</w:t>
+      </w:r>
+      <w:r>
+        <w:rPr>
+          <w:lang w:val="en-US"/>
+        </w:rPr>
+        <w:t xml:space="preserve"> </w:t>
+      </w:r>
+      <w:r>
+        <w:rPr>
+          <w:lang w:val="en-US"/>
+        </w:rPr>
+        <w:t>The final analysis is also intended to provide insights into the remaining possibilities for improvement.</w:t>
+      </w:r>
+    </w:p>
+    <w:p>
+      <w:pPr>
+        <w:rPr>
+          <w:lang w:val="en-US"/>
+        </w:rPr>
+      </w:pPr>
+    </w:p>
+    <w:p>
+      <w:pPr>
+        <w:rPr>
+          <w:lang w:val="en-US"/>
+        </w:rPr>
+      </w:pPr>
+      <w:r>
+        <w:rPr>
+          <w:lang w:val="en-US"/>
+        </w:rPr>
+        <w:t>Structure of the Thesis</w:t>
+      </w:r>
+    </w:p>
+    <w:p>
+      <w:pPr>
+        <w:rPr>
+          <w:lang w:val="en-US"/>
+        </w:rPr>
+      </w:pPr>
+      <w:r>
+        <w:rPr>
+          <w:lang w:val="en-US"/>
+        </w:rPr>
+        <w:t xml:space="preserve">    </w:t>
+      </w:r>
+      <w:r>
+        <w:rPr>
+          <w:lang w:val="en-US"/>
+        </w:rPr>
+        <w:t xml:space="preserve">The thesis is split into </w:t>
+      </w:r>
+      <w:r>
+        <w:rPr>
+          <w:lang w:val="en-US"/>
+        </w:rPr>
+        <w:t>five more sections: \\\\</w:t>
+      </w:r>
+    </w:p>
+    <w:p>
+      <w:pPr>
+        <w:rPr>
+          <w:lang w:val="en-US"/>
+        </w:rPr>
+      </w:pPr>
+      <w:r>
+        <w:rPr>
+          <w:lang w:val="en-US"/>
+        </w:rPr>
+        <w:t xml:space="preserve">    </w:t>
+      </w:r>
+      <w:r>
+        <w:rPr>
+          <w:lang w:val="en-US"/>
+        </w:rPr>
+        <w:t xml:space="preserve">The second section </w:t>
+      </w:r>
+      <w:r>
+        <w:rPr>
+          <w:lang w:val="en-US"/>
+        </w:rPr>
+        <w:t>initially provides background knowledge in the topics dealt with in this thesis.</w:t>
+      </w:r>
+      <w:r>
+        <w:rPr>
+          <w:lang w:val="en-US"/>
+        </w:rPr>
+        <w:t xml:space="preserve"> It starts with the </w:t>
+      </w:r>
+      <w:r>
+        <w:rPr>
+          <w:lang w:val="en-US"/>
+        </w:rPr>
+        <w:t>presentation of sentiment analysis as part of text mining</w:t>
+      </w:r>
+      <w:r>
+        <w:rPr>
+          <w:lang w:val="en-US"/>
+        </w:rPr>
+        <w:t xml:space="preserve">. </w:t>
+      </w:r>
+      <w:r>
+        <w:rPr>
+          <w:lang w:val="en-US"/>
+        </w:rPr>
+        <w:t xml:space="preserve">Afterwards the concept of </w:t>
+      </w:r>
+      <w:r>
+        <w:rPr>
+          <w:lang w:val="en-US"/>
+        </w:rPr>
+        <w:t>w</w:t>
+      </w:r>
+      <w:r>
+        <w:rPr>
+          <w:lang w:val="en-US"/>
+        </w:rPr>
+        <w:t xml:space="preserve">ord </w:t>
+      </w:r>
+      <w:r>
+        <w:rPr>
+          <w:lang w:val="en-US"/>
+        </w:rPr>
+        <w:t>e</w:t>
+      </w:r>
+      <w:r>
+        <w:rPr>
+          <w:lang w:val="en-US"/>
+        </w:rPr>
+        <w:t>mbeddings is discussed, which can serve as a data model in such text mining problems.</w:t>
+      </w:r>
+      <w:r>
+        <w:rPr>
+          <w:lang w:val="en-US"/>
+        </w:rPr>
+        <w:t xml:space="preserve"> </w:t>
+      </w:r>
+      <w:r>
+        <w:rPr>
+          <w:lang w:val="en-US"/>
+        </w:rPr>
+        <w:t xml:space="preserve">This is followed by a description of multiclass classification problems and several </w:t>
+      </w:r>
+      <w:r>
+        <w:rPr>
+          <w:lang w:val="en-US"/>
+        </w:rPr>
+        <w:t>suitable</w:t>
       </w:r>
       <w:bookmarkStart w:id="0" w:name="_GoBack"/>
       <w:bookmarkEnd w:id="0"/>
@@ -447,530 +958,19 @@
         <w:rPr>
           <w:lang w:val="en-US"/>
         </w:rPr>
-        <w:t xml:space="preserve"> to given chess move </w:t>
-      </w:r>
-      <w:r>
-        <w:rPr>
-          <w:lang w:val="en-US"/>
-        </w:rPr>
-        <w:t>comment</w:t>
-      </w:r>
-      <w:r>
-        <w:rPr>
-          <w:lang w:val="en-US"/>
-        </w:rPr>
-        <w:t>s</w:t>
-      </w:r>
-    </w:p>
-    <w:p>
-      <w:pPr>
-        <w:rPr>
-          <w:lang w:val="en-US"/>
-        </w:rPr>
-      </w:pPr>
-      <w:r>
-        <w:rPr>
-          <w:lang w:val="en-US"/>
-        </w:rPr>
-        <w:t xml:space="preserve">      \item </w:t>
-      </w:r>
-      <w:r>
-        <w:rPr>
-          <w:lang w:val="en-US"/>
-        </w:rPr>
-        <w:t xml:space="preserve">the correct assignment of six </w:t>
-      </w:r>
-      <w:r>
-        <w:rPr>
-          <w:lang w:val="en-US"/>
-        </w:rPr>
-        <w:t xml:space="preserve">annotation </w:t>
-      </w:r>
-      <w:r>
-        <w:rPr>
-          <w:lang w:val="en-US"/>
-        </w:rPr>
-        <w:t xml:space="preserve">symbols </w:t>
-      </w:r>
-      <w:r>
-        <w:rPr>
-          <w:lang w:val="en-US"/>
-        </w:rPr>
-        <w:t>$</w:t>
-      </w:r>
-      <w:r>
-        <w:rPr>
-          <w:lang w:val="en-US"/>
-        </w:rPr>
-        <w:t>(!!</w:t>
-      </w:r>
-      <w:proofErr w:type="gramStart"/>
-      <w:r>
-        <w:rPr>
-          <w:lang w:val="en-US"/>
-        </w:rPr>
-        <w:t>, !</w:t>
-      </w:r>
-      <w:proofErr w:type="gramEnd"/>
-      <w:r>
-        <w:rPr>
-          <w:lang w:val="en-US"/>
-        </w:rPr>
-        <w:t>, !?, ?!, ?, ??)</w:t>
-      </w:r>
-      <w:r>
-        <w:rPr>
-          <w:lang w:val="en-US"/>
-        </w:rPr>
-        <w:t>$</w:t>
-      </w:r>
-      <w:r>
-        <w:rPr>
-          <w:lang w:val="en-US"/>
-        </w:rPr>
-        <w:t xml:space="preserve"> to given chess move </w:t>
-      </w:r>
-      <w:r>
-        <w:rPr>
-          <w:lang w:val="en-US"/>
-        </w:rPr>
-        <w:t>comment</w:t>
-      </w:r>
-      <w:r>
-        <w:rPr>
-          <w:lang w:val="en-US"/>
-        </w:rPr>
-        <w:t>s</w:t>
-      </w:r>
-    </w:p>
-    <w:p>
-      <w:pPr>
-        <w:rPr>
-          <w:lang w:val="en-US"/>
-        </w:rPr>
-      </w:pPr>
-      <w:r>
-        <w:rPr>
-          <w:lang w:val="en-US"/>
-        </w:rPr>
-        <w:t xml:space="preserve">      \item </w:t>
-      </w:r>
-      <w:r>
-        <w:rPr>
-          <w:lang w:val="en-US"/>
-        </w:rPr>
-        <w:t xml:space="preserve">the correct assignment of three </w:t>
-      </w:r>
-      <w:r>
-        <w:rPr>
-          <w:lang w:val="en-US"/>
-        </w:rPr>
-        <w:t xml:space="preserve">annotation </w:t>
-      </w:r>
-      <w:r>
-        <w:rPr>
-          <w:lang w:val="en-US"/>
-        </w:rPr>
-        <w:t xml:space="preserve">symbols </w:t>
-      </w:r>
-      <w:r>
-        <w:rPr>
-          <w:lang w:val="en-US"/>
-        </w:rPr>
-        <w:t>$</w:t>
-      </w:r>
-      <w:r>
-        <w:rPr>
-          <w:lang w:val="en-US"/>
-        </w:rPr>
-        <w:t>(+-, =, -</w:t>
-      </w:r>
-      <w:proofErr w:type="gramStart"/>
-      <w:r>
-        <w:rPr>
-          <w:lang w:val="en-US"/>
-        </w:rPr>
-        <w:t>+)</w:t>
-      </w:r>
-      <w:r>
-        <w:rPr>
-          <w:lang w:val="en-US"/>
-        </w:rPr>
-        <w:t>$</w:t>
-      </w:r>
-      <w:proofErr w:type="gramEnd"/>
-      <w:r>
-        <w:rPr>
-          <w:lang w:val="en-US"/>
-        </w:rPr>
-        <w:t xml:space="preserve"> to given chess position </w:t>
-      </w:r>
-      <w:r>
-        <w:rPr>
-          <w:lang w:val="en-US"/>
-        </w:rPr>
-        <w:t>comment</w:t>
-      </w:r>
-      <w:r>
-        <w:rPr>
-          <w:lang w:val="en-US"/>
-        </w:rPr>
-        <w:t>s</w:t>
-      </w:r>
-    </w:p>
-    <w:p>
-      <w:pPr>
-        <w:rPr>
-          <w:lang w:val="en-US"/>
-        </w:rPr>
-      </w:pPr>
-      <w:r>
-        <w:rPr>
-          <w:lang w:val="en-US"/>
-        </w:rPr>
-        <w:t xml:space="preserve">      \item </w:t>
-      </w:r>
-      <w:r>
-        <w:rPr>
-          <w:lang w:val="en-US"/>
-        </w:rPr>
-        <w:t xml:space="preserve">the correct assignment of seven symbols </w:t>
-      </w:r>
-      <w:r>
-        <w:rPr>
-          <w:lang w:val="en-US"/>
-        </w:rPr>
-        <w:t>$</w:t>
-      </w:r>
-      <w:r>
-        <w:rPr>
-          <w:lang w:val="en-US"/>
-        </w:rPr>
-        <w:t xml:space="preserve">(+-, </w:t>
-      </w:r>
-      <w:r>
-        <w:rPr>
-          <w:lang w:val="en-US"/>
-        </w:rPr>
-        <w:t>\pm</w:t>
-      </w:r>
-      <w:r>
-        <w:rPr>
-          <w:lang w:val="en-US"/>
-        </w:rPr>
-        <w:t xml:space="preserve">, +=, =, =+, </w:t>
-      </w:r>
-      <w:r>
-        <w:rPr>
-          <w:lang w:val="en-US"/>
-        </w:rPr>
-        <w:t>\</w:t>
-      </w:r>
-      <w:proofErr w:type="spellStart"/>
-      <w:r>
-        <w:rPr>
-          <w:lang w:val="en-US"/>
-        </w:rPr>
-        <w:t>mp</w:t>
-      </w:r>
-      <w:proofErr w:type="spellEnd"/>
-      <w:r>
-        <w:rPr>
-          <w:lang w:val="en-US"/>
-        </w:rPr>
-        <w:t>, -</w:t>
-      </w:r>
-      <w:proofErr w:type="gramStart"/>
-      <w:r>
-        <w:rPr>
-          <w:lang w:val="en-US"/>
-        </w:rPr>
-        <w:t>+)</w:t>
-      </w:r>
-      <w:r>
-        <w:rPr>
-          <w:lang w:val="en-US"/>
-        </w:rPr>
-        <w:t>$</w:t>
-      </w:r>
-      <w:proofErr w:type="gramEnd"/>
-      <w:r>
-        <w:rPr>
-          <w:lang w:val="en-US"/>
-        </w:rPr>
-        <w:t xml:space="preserve"> to given chess position </w:t>
-      </w:r>
-      <w:r>
-        <w:rPr>
-          <w:lang w:val="en-US"/>
-        </w:rPr>
-        <w:t>comments</w:t>
-      </w:r>
-    </w:p>
-    <w:p>
-      <w:pPr>
-        <w:rPr>
-          <w:lang w:val="en-US"/>
-        </w:rPr>
-      </w:pPr>
-      <w:r>
-        <w:rPr>
-          <w:lang w:val="en-US"/>
-        </w:rPr>
-        <w:t xml:space="preserve">    \</w:t>
-      </w:r>
-      <w:r>
-        <w:rPr>
-          <w:lang w:val="en-US"/>
-        </w:rPr>
-        <w:t>end</w:t>
-      </w:r>
-      <w:r>
-        <w:rPr>
-          <w:lang w:val="en-US"/>
-        </w:rPr>
-        <w:t>{itemize}</w:t>
-      </w:r>
-    </w:p>
-    <w:p>
-      <w:pPr>
-        <w:rPr>
-          <w:lang w:val="en-US"/>
-        </w:rPr>
-      </w:pPr>
-    </w:p>
-    <w:p>
-      <w:pPr>
-        <w:rPr>
-          <w:lang w:val="en-US"/>
-        </w:rPr>
-      </w:pPr>
-      <w:r>
-        <w:rPr>
-          <w:lang w:val="en-US"/>
-        </w:rPr>
-        <w:t>Goal of the Thesis</w:t>
-      </w:r>
-    </w:p>
-    <w:p>
-      <w:pPr>
-        <w:rPr>
-          <w:lang w:val="en-US"/>
-        </w:rPr>
-      </w:pPr>
-      <w:r>
-        <w:rPr>
-          <w:lang w:val="en-US"/>
-        </w:rPr>
-        <w:t xml:space="preserve">    </w:t>
-      </w:r>
-      <w:r>
-        <w:rPr>
-          <w:lang w:val="en-US"/>
-        </w:rPr>
-        <w:t>The main question of this work is whether and how well the appropriate annotation symbol for a given chess comment can be determined.</w:t>
-      </w:r>
-      <w:r>
-        <w:rPr>
-          <w:lang w:val="en-US"/>
-        </w:rPr>
-        <w:t xml:space="preserve"> </w:t>
-      </w:r>
-      <w:r>
-        <w:rPr>
-          <w:lang w:val="en-US"/>
-        </w:rPr>
-        <w:t>Th</w:t>
-      </w:r>
-      <w:r>
-        <w:rPr>
-          <w:lang w:val="en-US"/>
-        </w:rPr>
-        <w:t>us, th</w:t>
-      </w:r>
-      <w:r>
-        <w:rPr>
-          <w:lang w:val="en-US"/>
-        </w:rPr>
-        <w:t xml:space="preserve">e goal to find the configuration with the best </w:t>
-      </w:r>
-      <w:r>
-        <w:rPr>
-          <w:lang w:val="en-US"/>
-        </w:rPr>
-        <w:t xml:space="preserve">accuracy and other </w:t>
-      </w:r>
-      <w:r>
-        <w:rPr>
-          <w:lang w:val="en-US"/>
-        </w:rPr>
-        <w:t xml:space="preserve">evaluation metrics </w:t>
-      </w:r>
-      <w:r>
-        <w:rPr>
-          <w:lang w:val="en-US"/>
-        </w:rPr>
-        <w:t>with regard to the classification problems just presented</w:t>
-      </w:r>
-      <w:r>
-        <w:rPr>
-          <w:lang w:val="en-US"/>
-        </w:rPr>
-        <w:t xml:space="preserve">. </w:t>
-      </w:r>
-      <w:r>
-        <w:rPr>
-          <w:lang w:val="en-US"/>
-        </w:rPr>
-        <w:t>For this purpose, four data models will be developed, ten classifiers selected and the configurations tested on three different data sets.</w:t>
-      </w:r>
-      <w:r>
-        <w:rPr>
-          <w:lang w:val="en-US"/>
-        </w:rPr>
-        <w:t xml:space="preserve"> </w:t>
-      </w:r>
-      <w:r>
-        <w:rPr>
-          <w:lang w:val="en-US"/>
-        </w:rPr>
-        <w:t>In addition, further suitable processing methods are to be investigated and, if appropriate, added in order to optimi</w:t>
-      </w:r>
-      <w:r>
-        <w:rPr>
-          <w:lang w:val="en-US"/>
-        </w:rPr>
-        <w:t>z</w:t>
-      </w:r>
-      <w:r>
-        <w:rPr>
-          <w:lang w:val="en-US"/>
-        </w:rPr>
-        <w:t>e the results.</w:t>
-      </w:r>
-      <w:r>
-        <w:rPr>
-          <w:lang w:val="en-US"/>
-        </w:rPr>
-        <w:t xml:space="preserve"> </w:t>
-      </w:r>
-      <w:r>
-        <w:rPr>
-          <w:lang w:val="en-US"/>
-        </w:rPr>
-        <w:t>The final analysis is also intended to provide insights into the remaining possibilities for improvement.</w:t>
-      </w:r>
-    </w:p>
-    <w:p>
-      <w:pPr>
-        <w:rPr>
-          <w:lang w:val="en-US"/>
-        </w:rPr>
-      </w:pPr>
-    </w:p>
-    <w:p>
-      <w:pPr>
-        <w:rPr>
-          <w:lang w:val="en-US"/>
-        </w:rPr>
-      </w:pPr>
-      <w:r>
-        <w:rPr>
-          <w:lang w:val="en-US"/>
-        </w:rPr>
-        <w:t>Structure</w:t>
-      </w:r>
-      <w:r>
-        <w:rPr>
-          <w:lang w:val="en-US"/>
-        </w:rPr>
-        <w:t xml:space="preserve"> of the Thesis</w:t>
-      </w:r>
-    </w:p>
-    <w:p>
-      <w:pPr>
-        <w:rPr>
-          <w:lang w:val="en-US"/>
-        </w:rPr>
-      </w:pPr>
-      <w:r>
-        <w:rPr>
-          <w:lang w:val="en-US"/>
-        </w:rPr>
-        <w:t xml:space="preserve">    </w:t>
-      </w:r>
-      <w:r>
-        <w:rPr>
-          <w:lang w:val="en-US"/>
-        </w:rPr>
-        <w:t xml:space="preserve">The thesis is split into </w:t>
-      </w:r>
-      <w:r>
-        <w:rPr>
-          <w:lang w:val="en-US"/>
-        </w:rPr>
-        <w:t>five more sections: \\\\</w:t>
-      </w:r>
-    </w:p>
-    <w:p>
-      <w:pPr>
-        <w:rPr>
-          <w:lang w:val="en-US"/>
-        </w:rPr>
-      </w:pPr>
-      <w:r>
-        <w:rPr>
-          <w:lang w:val="en-US"/>
-        </w:rPr>
-        <w:t xml:space="preserve">    </w:t>
-      </w:r>
-      <w:r>
-        <w:rPr>
-          <w:lang w:val="en-US"/>
-        </w:rPr>
-        <w:t xml:space="preserve">The second section </w:t>
-      </w:r>
-      <w:r>
-        <w:rPr>
-          <w:lang w:val="en-US"/>
-        </w:rPr>
-        <w:t>initially provides background knowledge in the topics dealt with in this thesis.</w:t>
-      </w:r>
-      <w:r>
-        <w:rPr>
-          <w:lang w:val="en-US"/>
-        </w:rPr>
-        <w:t xml:space="preserve"> It starts with the </w:t>
-      </w:r>
-      <w:r>
-        <w:rPr>
-          <w:lang w:val="en-US"/>
-        </w:rPr>
-        <w:t>presentation of sentiment analysis as part of text mining</w:t>
-      </w:r>
-      <w:r>
-        <w:rPr>
-          <w:lang w:val="en-US"/>
-        </w:rPr>
-        <w:t xml:space="preserve">. </w:t>
-      </w:r>
-      <w:r>
-        <w:rPr>
-          <w:lang w:val="en-US"/>
-        </w:rPr>
-        <w:t>Afterwards the concept of Word Embeddings is discussed, which can serve as a data model in such text mining problems.</w:t>
-      </w:r>
-      <w:r>
-        <w:rPr>
-          <w:lang w:val="en-US"/>
-        </w:rPr>
-        <w:t xml:space="preserve"> </w:t>
-      </w:r>
-      <w:r>
-        <w:rPr>
-          <w:lang w:val="en-US"/>
-        </w:rPr>
-        <w:t>This is followed by a description of multiclass classification problems and several appropriate approaches to solving such problems. A separate look is taken at the subgroup of ordinal classification problems.  Finally, cost-sensitive methods are presented that take into account different weightings of misclassifications.</w:t>
+        <w:t xml:space="preserve"> approaches to solv</w:t>
+      </w:r>
+      <w:r>
+        <w:rPr>
+          <w:lang w:val="en-US"/>
+        </w:rPr>
+        <w:t>e</w:t>
+      </w:r>
+      <w:r>
+        <w:rPr>
+          <w:lang w:val="en-US"/>
+        </w:rPr>
+        <w:t xml:space="preserve"> such problems. A separate look is taken at the subgroup of ordinal classification problems.  Finally, cost-sensitive methods are presented that take into account different weightings of misclassifications.</w:t>
       </w:r>
       <w:r>
         <w:rPr>
@@ -1971,7 +1971,7 @@
 </file>
 
 <file path=customXml/itemProps1.xml><?xml version="1.0" encoding="utf-8"?>
-<ds:datastoreItem xmlns:ds="http://schemas.openxmlformats.org/officeDocument/2006/customXml" ds:itemID="{449FD553-981D-4A31-9B63-D2299BF8D4BB}">
+<ds:datastoreItem xmlns:ds="http://schemas.openxmlformats.org/officeDocument/2006/customXml" ds:itemID="{E67E3BF8-81D5-4D71-B115-F2533927653E}">
   <ds:schemaRefs>
     <ds:schemaRef ds:uri="http://schemas.openxmlformats.org/officeDocument/2006/bibliography"/>
   </ds:schemaRefs>

</xml_diff>

<commit_message>
replaced section with chapter and subsection with section
</commit_message>
<xml_diff>
--- a/concept_chapter_1.docx
+++ b/concept_chapter_1.docx
@@ -68,7 +68,15 @@
         <w:rPr>
           <w:lang w:val="en-US"/>
         </w:rPr>
-        <w:t>In addition, especially in large chess databases, decisive moves and positions are provided with comments after the game has been analyzed by grandmasters.</w:t>
+        <w:t>In addition, especially in large chess databases, decisive moves and positions a</w:t>
+      </w:r>
+      <w:bookmarkStart w:id="0" w:name="_GoBack"/>
+      <w:bookmarkEnd w:id="0"/>
+      <w:r>
+        <w:rPr>
+          <w:lang w:val="en-US"/>
+        </w:rPr>
+        <w:t>re provided with comments after the game has been analyzed by grandmasters.</w:t>
       </w:r>
       <w:r>
         <w:rPr>
@@ -859,7 +867,19 @@
         <w:rPr>
           <w:lang w:val="en-US"/>
         </w:rPr>
-        <w:t>five more sections: \\\\</w:t>
+        <w:t xml:space="preserve">five more </w:t>
+      </w:r>
+      <w:r>
+        <w:rPr>
+          <w:lang w:val="en-US"/>
+        </w:rPr>
+        <w:t>chapter</w:t>
+      </w:r>
+      <w:r>
+        <w:rPr>
+          <w:lang w:val="en-US"/>
+        </w:rPr>
+        <w:t>s: \\\\</w:t>
       </w:r>
     </w:p>
     <w:p>
@@ -878,7 +898,19 @@
         <w:rPr>
           <w:lang w:val="en-US"/>
         </w:rPr>
-        <w:t xml:space="preserve">The second section </w:t>
+        <w:t xml:space="preserve">The second </w:t>
+      </w:r>
+      <w:r>
+        <w:rPr>
+          <w:lang w:val="en-US"/>
+        </w:rPr>
+        <w:t>chapter</w:t>
+      </w:r>
+      <w:r>
+        <w:rPr>
+          <w:lang w:val="en-US"/>
+        </w:rPr>
+        <w:t xml:space="preserve"> </w:t>
       </w:r>
       <w:r>
         <w:rPr>
@@ -952,8 +984,6 @@
         </w:rPr>
         <w:t>suitable</w:t>
       </w:r>
-      <w:bookmarkStart w:id="0" w:name="_GoBack"/>
-      <w:bookmarkEnd w:id="0"/>
       <w:r>
         <w:rPr>
           <w:lang w:val="en-US"/>
@@ -995,7 +1025,19 @@
         <w:rPr>
           <w:lang w:val="en-US"/>
         </w:rPr>
-        <w:t>The third section describes the general concept with which a text mining process can be created. It first deals with the requirements of problem and goal definition and the criteria for a suitable data selection. For the preparation of the data and their transformation into a model suitable for analysis, methods of natural language processing are presented.</w:t>
+        <w:t xml:space="preserve">The third </w:t>
+      </w:r>
+      <w:r>
+        <w:rPr>
+          <w:lang w:val="en-US"/>
+        </w:rPr>
+        <w:t>chapter</w:t>
+      </w:r>
+      <w:r>
+        <w:rPr>
+          <w:lang w:val="en-US"/>
+        </w:rPr>
+        <w:t xml:space="preserve"> describes the general concept with which a text mining process can be created. It first deals with the requirements of problem and goal definition and the criteria for a suitable data selection. For the preparation of the data and their transformation into a model suitable for analysis, methods of natural language processing are presented.</w:t>
       </w:r>
       <w:r>
         <w:rPr>
@@ -1032,7 +1074,31 @@
         <w:rPr>
           <w:lang w:val="en-US"/>
         </w:rPr>
-        <w:t xml:space="preserve">In the fourth section, the procedure presented in the third section is applied to the text mining process in chess annotations. First the format PGN and the annotation symbols NAG are explained and the five problems are specified. In the following </w:t>
+        <w:t xml:space="preserve">In the fourth </w:t>
+      </w:r>
+      <w:r>
+        <w:rPr>
+          <w:lang w:val="en-US"/>
+        </w:rPr>
+        <w:t>chapter</w:t>
+      </w:r>
+      <w:r>
+        <w:rPr>
+          <w:lang w:val="en-US"/>
+        </w:rPr>
+        <w:t xml:space="preserve">, the procedure presented in the third </w:t>
+      </w:r>
+      <w:r>
+        <w:rPr>
+          <w:lang w:val="en-US"/>
+        </w:rPr>
+        <w:t>chapter</w:t>
+      </w:r>
+      <w:r>
+        <w:rPr>
+          <w:lang w:val="en-US"/>
+        </w:rPr>
+        <w:t xml:space="preserve"> is applied to the text mining process in chess annotations. First the format PGN and the annotation symbols NAG are explained and the five problems are specified. In the following </w:t>
       </w:r>
       <w:proofErr w:type="spellStart"/>
       <w:r>
@@ -1071,7 +1137,19 @@
         <w:rPr>
           <w:lang w:val="en-US"/>
         </w:rPr>
-        <w:t>The fifth section contains all results and their evaluations. After the analysis of different tokenizer configurations, statistics about the comments are generated, which can be used to gain basic knowledge about the analyzed data set. In addition, the attributes and models used for the data set are evaluated. The majority of the results are finally taken up by the comparisons of the achieved accuracies for all configurations and problems. In the end, the best results achieved are checked for optimality in a cost-sensitive evaluation.</w:t>
+        <w:t xml:space="preserve">The fifth </w:t>
+      </w:r>
+      <w:r>
+        <w:rPr>
+          <w:lang w:val="en-US"/>
+        </w:rPr>
+        <w:t>chapter</w:t>
+      </w:r>
+      <w:r>
+        <w:rPr>
+          <w:lang w:val="en-US"/>
+        </w:rPr>
+        <w:t xml:space="preserve"> contains all results and their evaluations. After the analysis of different tokenizer configurations, statistics about the comments are generated, which can be used to gain basic knowledge about the analyzed data set. In addition, the attributes and models used for the data set are evaluated. The majority of the results are finally taken up by the comparisons of the achieved accuracies for all configurations and problems. In the end, the best results achieved are checked for optimality in a cost-sensitive evaluation.</w:t>
       </w:r>
       <w:r>
         <w:rPr>
@@ -1971,7 +2049,7 @@
 </file>
 
 <file path=customXml/itemProps1.xml><?xml version="1.0" encoding="utf-8"?>
-<ds:datastoreItem xmlns:ds="http://schemas.openxmlformats.org/officeDocument/2006/customXml" ds:itemID="{E67E3BF8-81D5-4D71-B115-F2533927653E}">
+<ds:datastoreItem xmlns:ds="http://schemas.openxmlformats.org/officeDocument/2006/customXml" ds:itemID="{7A20BDCE-5F55-42D0-BAA5-FCF551A91DB4}">
   <ds:schemaRefs>
     <ds:schemaRef ds:uri="http://schemas.openxmlformats.org/officeDocument/2006/bibliography"/>
   </ds:schemaRefs>

</xml_diff>